<commit_message>
Mas modificaciones a los word
</commit_message>
<xml_diff>
--- a/01 Documentos Entrega/01 Logística Inteligente S.docx
+++ b/01 Documentos Entrega/01 Logística Inteligente S.docx
@@ -241,6 +241,9 @@
         <w:jc w:val="center"/>
       </w:pPr>
       <w:r>
+        <w:rPr>
+          <w:noProof/>
+        </w:rPr>
         <w:drawing>
           <wp:inline distT="0" distB="0" distL="0" distR="0" wp14:anchorId="5E5821D8" wp14:editId="655CB135">
             <wp:extent cx="5118100" cy="2699881"/>
@@ -2200,11 +2203,6 @@
     </w:p>
     <w:p>
       <w:pPr>
-        <w:jc w:val="both"/>
-      </w:pPr>
-    </w:p>
-    <w:p>
-      <w:pPr>
         <w:pStyle w:val="Heading2"/>
         <w:jc w:val="both"/>
       </w:pPr>
@@ -2387,11 +2385,173 @@
     </w:p>
     <w:p>
       <w:pPr>
-        <w:jc w:val="both"/>
-      </w:pPr>
+        <w:pStyle w:val="Heading1"/>
+      </w:pPr>
+      <w:r>
+        <w:t>Costos</w:t>
+      </w:r>
+    </w:p>
+    <w:p>
+      <w:r>
+        <w:t xml:space="preserve">Los costos fueron calculados en un </w:t>
+      </w:r>
+      <w:proofErr w:type="spellStart"/>
+      <w:r>
+        <w:t>Jupyter</w:t>
+      </w:r>
+      <w:proofErr w:type="spellEnd"/>
+      <w:r>
+        <w:t xml:space="preserve"> Notebook construido para ello, usando como base los precios unitarios de</w:t>
+      </w:r>
+      <w:r>
+        <w:t xml:space="preserve">l AWS Price </w:t>
+      </w:r>
+      <w:proofErr w:type="spellStart"/>
+      <w:r>
+        <w:t>Calculator</w:t>
+      </w:r>
+      <w:proofErr w:type="spellEnd"/>
+      <w:r>
+        <w:t>.</w:t>
+      </w:r>
+    </w:p>
+    <w:p>
+      <w:r>
+        <w:t xml:space="preserve">Para consultar el </w:t>
+      </w:r>
+      <w:proofErr w:type="spellStart"/>
+      <w:r>
+        <w:t>Jupyter</w:t>
+      </w:r>
+      <w:proofErr w:type="spellEnd"/>
+      <w:r>
+        <w:t xml:space="preserve"> Notebook ir </w:t>
+      </w:r>
+      <w:r>
+        <w:t xml:space="preserve">a este:  </w:t>
+      </w:r>
+      <w:hyperlink r:id="rId9" w:history="1">
+        <w:proofErr w:type="gramStart"/>
+        <w:r>
+          <w:rPr>
+            <w:rStyle w:val="Hyperlink"/>
+          </w:rPr>
+          <w:t>link</w:t>
+        </w:r>
+        <w:proofErr w:type="gramEnd"/>
+      </w:hyperlink>
+      <w:r>
+        <w:t>.</w:t>
+      </w:r>
+    </w:p>
+    <w:p>
+      <w:r>
+        <w:drawing>
+          <wp:anchor distT="0" distB="0" distL="114300" distR="114300" simplePos="0" relativeHeight="251658240" behindDoc="0" locked="0" layoutInCell="1" allowOverlap="1" wp14:anchorId="27A3255A" wp14:editId="20BCADA6">
+            <wp:simplePos x="0" y="0"/>
+            <wp:positionH relativeFrom="column">
+              <wp:posOffset>-572770</wp:posOffset>
+            </wp:positionH>
+            <wp:positionV relativeFrom="paragraph">
+              <wp:posOffset>363220</wp:posOffset>
+            </wp:positionV>
+            <wp:extent cx="6761480" cy="933450"/>
+            <wp:effectExtent l="0" t="0" r="0" b="6350"/>
+            <wp:wrapSquare wrapText="bothSides"/>
+            <wp:docPr id="885622104" name="Picture 1" descr="A screenshot of a black screen&#10;&#10;Description automatically generated"/>
+            <wp:cNvGraphicFramePr>
+              <a:graphicFrameLocks xmlns:a="http://schemas.openxmlformats.org/drawingml/2006/main" noChangeAspect="1"/>
+            </wp:cNvGraphicFramePr>
+            <a:graphic xmlns:a="http://schemas.openxmlformats.org/drawingml/2006/main">
+              <a:graphicData uri="http://schemas.openxmlformats.org/drawingml/2006/picture">
+                <pic:pic xmlns:pic="http://schemas.openxmlformats.org/drawingml/2006/picture">
+                  <pic:nvPicPr>
+                    <pic:cNvPr id="885622104" name="Picture 1" descr="A screenshot of a black screen&#10;&#10;Description automatically generated"/>
+                    <pic:cNvPicPr/>
+                  </pic:nvPicPr>
+                  <pic:blipFill>
+                    <a:blip r:embed="rId10" cstate="print">
+                      <a:extLst>
+                        <a:ext uri="{28A0092B-C50C-407E-A947-70E740481C1C}">
+                          <a14:useLocalDpi xmlns:a14="http://schemas.microsoft.com/office/drawing/2010/main" val="0"/>
+                        </a:ext>
+                      </a:extLst>
+                    </a:blip>
+                    <a:stretch>
+                      <a:fillRect/>
+                    </a:stretch>
+                  </pic:blipFill>
+                  <pic:spPr>
+                    <a:xfrm>
+                      <a:off x="0" y="0"/>
+                      <a:ext cx="6761480" cy="933450"/>
+                    </a:xfrm>
+                    <a:prstGeom prst="rect">
+                      <a:avLst/>
+                    </a:prstGeom>
+                  </pic:spPr>
+                </pic:pic>
+              </a:graphicData>
+            </a:graphic>
+            <wp14:sizeRelH relativeFrom="page">
+              <wp14:pctWidth>0</wp14:pctWidth>
+            </wp14:sizeRelH>
+            <wp14:sizeRelV relativeFrom="page">
+              <wp14:pctHeight>0</wp14:pctHeight>
+            </wp14:sizeRelV>
+          </wp:anchor>
+        </w:drawing>
+      </w:r>
+      <w:r>
+        <w:t>Acá un resumen:</w:t>
+      </w:r>
+    </w:p>
+    <w:p/>
+    <w:p>
+      <w:pPr>
+        <w:jc w:val="center"/>
+      </w:pPr>
+      <w:r>
+        <w:lastRenderedPageBreak/>
+        <w:drawing>
+          <wp:inline distT="0" distB="0" distL="0" distR="0" wp14:anchorId="3746412F" wp14:editId="17EE0183">
+            <wp:extent cx="4057650" cy="2720210"/>
+            <wp:effectExtent l="0" t="0" r="0" b="0"/>
+            <wp:docPr id="926646901" name="Picture 1"/>
+            <wp:cNvGraphicFramePr>
+              <a:graphicFrameLocks xmlns:a="http://schemas.openxmlformats.org/drawingml/2006/main" noChangeAspect="1"/>
+            </wp:cNvGraphicFramePr>
+            <a:graphic xmlns:a="http://schemas.openxmlformats.org/drawingml/2006/main">
+              <a:graphicData uri="http://schemas.openxmlformats.org/drawingml/2006/picture">
+                <pic:pic xmlns:pic="http://schemas.openxmlformats.org/drawingml/2006/picture">
+                  <pic:nvPicPr>
+                    <pic:cNvPr id="926646901" name=""/>
+                    <pic:cNvPicPr/>
+                  </pic:nvPicPr>
+                  <pic:blipFill>
+                    <a:blip r:embed="rId11"/>
+                    <a:stretch>
+                      <a:fillRect/>
+                    </a:stretch>
+                  </pic:blipFill>
+                  <pic:spPr>
+                    <a:xfrm>
+                      <a:off x="0" y="0"/>
+                      <a:ext cx="4096391" cy="2746182"/>
+                    </a:xfrm>
+                    <a:prstGeom prst="rect">
+                      <a:avLst/>
+                    </a:prstGeom>
+                  </pic:spPr>
+                </pic:pic>
+              </a:graphicData>
+            </a:graphic>
+          </wp:inline>
+        </w:drawing>
+      </w:r>
     </w:p>
     <w:sectPr>
-      <w:headerReference w:type="default" r:id="rId9"/>
+      <w:headerReference w:type="default" r:id="rId12"/>
       <w:pgSz w:w="11906" w:h="16838"/>
       <w:pgMar w:top="1417" w:right="1701" w:bottom="1417" w:left="1701" w:header="708" w:footer="708" w:gutter="0"/>
       <w:cols w:space="708"/>
@@ -5380,6 +5540,7 @@
   <w:style w:type="character" w:default="1" w:styleId="DefaultParagraphFont">
     <w:name w:val="Default Paragraph Font"/>
     <w:uiPriority w:val="1"/>
+    <w:semiHidden/>
     <w:unhideWhenUsed/>
   </w:style>
   <w:style w:type="table" w:default="1" w:styleId="TableNormal">
@@ -5929,6 +6090,29 @@
     <w:uiPriority w:val="99"/>
     <w:rsid w:val="004E0E0A"/>
   </w:style>
+  <w:style w:type="character" w:styleId="Hyperlink">
+    <w:name w:val="Hyperlink"/>
+    <w:basedOn w:val="DefaultParagraphFont"/>
+    <w:uiPriority w:val="99"/>
+    <w:unhideWhenUsed/>
+    <w:rsid w:val="00F34FAD"/>
+    <w:rPr>
+      <w:color w:val="467886" w:themeColor="hyperlink"/>
+      <w:u w:val="single"/>
+    </w:rPr>
+  </w:style>
+  <w:style w:type="character" w:styleId="UnresolvedMention">
+    <w:name w:val="Unresolved Mention"/>
+    <w:basedOn w:val="DefaultParagraphFont"/>
+    <w:uiPriority w:val="99"/>
+    <w:semiHidden/>
+    <w:unhideWhenUsed/>
+    <w:rsid w:val="00F34FAD"/>
+    <w:rPr>
+      <w:color w:val="605E5C"/>
+      <w:shd w:val="clear" w:color="auto" w:fill="E1DFDD"/>
+    </w:rPr>
+  </w:style>
 </w:styles>
 </file>
 

</xml_diff>

<commit_message>
😎 Agregados PDFs Finales
</commit_message>
<xml_diff>
--- a/01 Documentos Entrega/01 Logística Inteligente S.docx
+++ b/01 Documentos Entrega/01 Logística Inteligente S.docx
@@ -8,6 +8,33 @@
       </w:pPr>
       <w:r>
         <w:t>Documento de Arquitectura</w:t>
+      </w:r>
+    </w:p>
+    <w:p>
+      <w:r>
+        <w:t>R</w:t>
+      </w:r>
+      <w:r>
+        <w:t xml:space="preserve">epositorio: </w:t>
+      </w:r>
+      <w:hyperlink r:id="rId7" w:history="1">
+        <w:r>
+          <w:rPr>
+            <w:rStyle w:val="Hyperlink"/>
+          </w:rPr>
+          <w:t>https://github.com/topsy-13/LogisticaSA-CloudSolution</w:t>
+        </w:r>
+      </w:hyperlink>
+    </w:p>
+    <w:p>
+      <w:r>
+        <w:t xml:space="preserve">Nota: </w:t>
+      </w:r>
+      <w:r>
+        <w:t>Todos lo</w:t>
+      </w:r>
+      <w:r>
+        <w:t>s documentos y código para el trabajo se encuentran en el repo.</w:t>
       </w:r>
     </w:p>
     <w:p>
@@ -260,7 +287,7 @@
                     <pic:cNvPicPr/>
                   </pic:nvPicPr>
                   <pic:blipFill>
-                    <a:blip r:embed="rId7"/>
+                    <a:blip r:embed="rId8"/>
                     <a:stretch>
                       <a:fillRect/>
                     </a:stretch>
@@ -1493,7 +1520,7 @@
                     <pic:cNvPicPr/>
                   </pic:nvPicPr>
                   <pic:blipFill>
-                    <a:blip r:embed="rId8"/>
+                    <a:blip r:embed="rId9"/>
                     <a:stretch>
                       <a:fillRect/>
                     </a:stretch>
@@ -2430,7 +2457,7 @@
       <w:r>
         <w:t xml:space="preserve">a este:  </w:t>
       </w:r>
-      <w:hyperlink r:id="rId9" w:history="1">
+      <w:hyperlink r:id="rId10" w:history="1">
         <w:proofErr w:type="gramStart"/>
         <w:r>
           <w:rPr>
@@ -2446,6 +2473,9 @@
     </w:p>
     <w:p>
       <w:r>
+        <w:rPr>
+          <w:noProof/>
+        </w:rPr>
         <w:drawing>
           <wp:anchor distT="0" distB="0" distL="114300" distR="114300" simplePos="0" relativeHeight="251658240" behindDoc="0" locked="0" layoutInCell="1" allowOverlap="1" wp14:anchorId="27A3255A" wp14:editId="20BCADA6">
             <wp:simplePos x="0" y="0"/>
@@ -2470,7 +2500,7 @@
                     <pic:cNvPicPr/>
                   </pic:nvPicPr>
                   <pic:blipFill>
-                    <a:blip r:embed="rId10" cstate="print">
+                    <a:blip r:embed="rId11" cstate="print">
                       <a:extLst>
                         <a:ext uri="{28A0092B-C50C-407E-A947-70E740481C1C}">
                           <a14:useLocalDpi xmlns:a14="http://schemas.microsoft.com/office/drawing/2010/main" val="0"/>
@@ -2512,6 +2542,9 @@
         <w:jc w:val="center"/>
       </w:pPr>
       <w:r>
+        <w:rPr>
+          <w:noProof/>
+        </w:rPr>
         <w:lastRenderedPageBreak/>
         <w:drawing>
           <wp:inline distT="0" distB="0" distL="0" distR="0" wp14:anchorId="3746412F" wp14:editId="17EE0183">
@@ -2529,7 +2562,7 @@
                     <pic:cNvPicPr/>
                   </pic:nvPicPr>
                   <pic:blipFill>
-                    <a:blip r:embed="rId11"/>
+                    <a:blip r:embed="rId12"/>
                     <a:stretch>
                       <a:fillRect/>
                     </a:stretch>
@@ -2551,7 +2584,7 @@
       </w:r>
     </w:p>
     <w:sectPr>
-      <w:headerReference w:type="default" r:id="rId12"/>
+      <w:headerReference w:type="default" r:id="rId13"/>
       <w:pgSz w:w="11906" w:h="16838"/>
       <w:pgMar w:top="1417" w:right="1701" w:bottom="1417" w:left="1701" w:header="708" w:footer="708" w:gutter="0"/>
       <w:cols w:space="708"/>

</xml_diff>